<commit_message>
Intro Second Draft Doen
</commit_message>
<xml_diff>
--- a/References/Bibliography_Disseration_v1_1_311023.docx
+++ b/References/Bibliography_Disseration_v1_1_311023.docx
@@ -10,6 +10,26 @@
           <w:rFonts w:ascii="Times New Roman" w:hAnsi="Times New Roman"/>
         </w:rPr>
       </w:pPr>
+      <w:r>
+        <w:rPr>
+          <w:rFonts w:ascii="Times New Roman" w:hAnsi="Times New Roman"/>
+        </w:rPr>
+        <w:t xml:space="preserve"> </w:t>
+      </w:r>
+      <w:proofErr w:type="gramStart"/>
+      <w:r>
+        <w:rPr>
+          <w:rFonts w:ascii="Times New Roman" w:hAnsi="Times New Roman"/>
+        </w:rPr>
+        <w:t>..</w:t>
+      </w:r>
+      <w:proofErr w:type="gramEnd"/>
+      <w:r>
+        <w:rPr>
+          <w:rFonts w:ascii="Times New Roman" w:hAnsi="Times New Roman"/>
+        </w:rPr>
+        <w:t>\</w:t>
+      </w:r>
       <w:r>
         <w:rPr>
           <w:rFonts w:ascii="Times New Roman" w:hAnsi="Times New Roman"/>
@@ -758,7 +778,41 @@
           <w:b/>
           <w:bCs/>
         </w:rPr>
-        <w:t>. doi:10.1145/3607145 "Artificial Intelligence (AI) is playing an increasingly significant role in high-stake domains such as Finance...This problem is reinforced by the popularity of deep learning models, which are hard to understand even by experts [23]. Due to the need for users to understand the logic of these systems, new regulations have been enacted..."</w:t>
+        <w:t>. doi:10.1145/3607145 "</w:t>
+      </w:r>
+      <w:proofErr w:type="spellStart"/>
+      <w:r>
+        <w:rPr>
+          <w:rFonts w:ascii="Times New Roman" w:hAnsi="Times New Roman"/>
+          <w:b/>
+          <w:bCs/>
+        </w:rPr>
+        <w:t>Ar</w:t>
+      </w:r>
+      <w:r>
+        <w:rPr>
+          <w:rFonts w:ascii="Times New Roman" w:hAnsi="Times New Roman"/>
+          <w:b/>
+          <w:bCs/>
+        </w:rPr>
+        <w:t>tt</w:t>
+      </w:r>
+      <w:r>
+        <w:rPr>
+          <w:rFonts w:ascii="Times New Roman" w:hAnsi="Times New Roman"/>
+          <w:b/>
+          <w:bCs/>
+        </w:rPr>
+        <w:t>tificial</w:t>
+      </w:r>
+      <w:proofErr w:type="spellEnd"/>
+      <w:r>
+        <w:rPr>
+          <w:rFonts w:ascii="Times New Roman" w:hAnsi="Times New Roman"/>
+          <w:b/>
+          <w:bCs/>
+        </w:rPr>
+        <w:t xml:space="preserve"> Intelligence (AI) is playing an increasingly significant role in high-stake domains such as Finance...This problem is reinforced by the popularity of deep learning models, which are hard to understand even by experts [23]. Due to the need for users to understand the logic of these systems, new regulations have been enacted..."</w:t>
       </w:r>
     </w:p>
     <w:p>

</xml_diff>

<commit_message>
Lit Review - Part 2
</commit_message>
<xml_diff>
--- a/References/Bibliography_Disseration_v1_1_311023.docx
+++ b/References/Bibliography_Disseration_v1_1_311023.docx
@@ -634,16 +634,24 @@
       <w:pPr>
         <w:spacing w:after="0" w:line="480" w:lineRule="auto"/>
         <w:ind w:left="720" w:hanging="720"/>
-      </w:pPr>
-      <w:r>
-        <w:rPr>
-          <w:rFonts w:ascii="Times New Roman" w:hAnsi="Times New Roman"/>
+        <w:rPr>
+          <w:b/>
+          <w:bCs/>
+        </w:rPr>
+      </w:pPr>
+      <w:r>
+        <w:rPr>
+          <w:rFonts w:ascii="Times New Roman" w:hAnsi="Times New Roman"/>
+          <w:b/>
+          <w:bCs/>
         </w:rPr>
         <w:t xml:space="preserve">Kaur, H., Nori, H., Jenkins, S., Caruana, R., Wallach, H., &amp; Wortman Vaughan, J. (2020). Interpreting interpretability: Understanding data scientists’ use of interpretability tools for machine learning. </w:t>
       </w:r>
       <w:r>
         <w:rPr>
           <w:rFonts w:ascii="Times New Roman" w:hAnsi="Times New Roman"/>
+          <w:b/>
+          <w:bCs/>
           <w:i/>
         </w:rPr>
         <w:t>Proceedings of the 2020 CHI Conference on Human Factors in Computing Systems</w:t>
@@ -651,6 +659,8 @@
       <w:r>
         <w:rPr>
           <w:rFonts w:ascii="Times New Roman" w:hAnsi="Times New Roman"/>
+          <w:b/>
+          <w:bCs/>
         </w:rPr>
         <w:t xml:space="preserve">, 1–14. doi:10.1145/3313831.3376219 </w:t>
       </w:r>

</xml_diff>